<commit_message>
Mac_OS 18 Okt commit Literature study
</commit_message>
<xml_diff>
--- a/Verslag/Literature study.docx
+++ b/Verslag/Literature study.docx
@@ -24,22 +24,26 @@
     </w:p>
     <w:p>
       <w:r>
-        <w:t>The optimization of a residential electricity system requires knowledge regarding a wide field of disciplines. Several topics will therefore be researched thoroughly to establish w</w:t>
-      </w:r>
-      <w:r>
-        <w:t>hat knowledge has already been studied and what knowledge we have to base further decisions on.</w:t>
-      </w:r>
-    </w:p>
-    <w:p/>
-    <w:p>
-      <w:r>
-        <w:t>First we will establish basic information regarding the current residential electricity model. This will include the setup of the system at a residence</w:t>
-      </w:r>
-      <w:proofErr w:type="gramStart"/>
-      <w:r>
-        <w:t>;</w:t>
-      </w:r>
-      <w:proofErr w:type="gramEnd"/>
+        <w:t xml:space="preserve">The optimization of a residential electricity system requires knowledge regarding a wide field of disciplines. </w:t>
+      </w:r>
+      <w:r>
+        <w:t>The literature study presents the research available on the subjects deemed important</w:t>
+      </w:r>
+      <w:r>
+        <w:t xml:space="preserve"> to successfully implement the optimization system</w:t>
+      </w:r>
+      <w:r>
+        <w:t xml:space="preserve">. </w:t>
+      </w:r>
+    </w:p>
+    <w:p/>
+    <w:p>
+      <w:r>
+        <w:t>First we will establish basic information regarding the current residential electricity model. This will include the set</w:t>
+      </w:r>
+      <w:r>
+        <w:t>up of the system at a residence -</w:t>
+      </w:r>
       <w:r>
         <w:t xml:space="preserve"> the current pricing structure, as well as expected future developments.</w:t>
       </w:r>
@@ -55,30 +59,20 @@
       <w:r>
         <w:t>Scheduling loads carries hefty weight in itself as a subject of energy systems. We will consider what factors to consider as well as what constraints can be implemented when we go ahead with the optimization.</w:t>
       </w:r>
-    </w:p>
-    <w:p/>
-    <w:p>
-      <w:r>
-        <w:t xml:space="preserve">Optimization is </w:t>
-      </w:r>
-      <w:proofErr w:type="gramStart"/>
-      <w:r>
-        <w:t>a</w:t>
-      </w:r>
-      <w:proofErr w:type="gramEnd"/>
-      <w:r>
-        <w:t xml:space="preserve"> intriguing field of mathematical study, and requires some discussion in itself once the setup of the scheduling has been decided on. </w:t>
-      </w:r>
-    </w:p>
-    <w:p/>
-    <w:p>
-      <w:proofErr w:type="gramStart"/>
-      <w:r>
-        <w:t>Design</w:t>
-      </w:r>
-      <w:proofErr w:type="gramEnd"/>
-      <w:r>
-        <w:t xml:space="preserve"> of the hardware system that will be implemented require that we clearly know what we would require from the hardware. We will consider what physical and theoretical constraints we have, as well as how large economic factors play a role in the system.</w:t>
+      <w:r>
+        <w:t xml:space="preserve"> Defining the scheduling setup provides us with information to make a decision regarding optimization techniques.</w:t>
+      </w:r>
+    </w:p>
+    <w:p/>
+    <w:p>
+      <w:r>
+        <w:t>Optimization is an intriguing field of mathematical study, and requires some discussion in itself once the setup of the scheduling has been decided on.</w:t>
+      </w:r>
+    </w:p>
+    <w:p/>
+    <w:p>
+      <w:r>
+        <w:t>To design the hardware for the system, we need to specify the requirements to achieve the optimization. We will consider what physical and theoretical constraints we have, as well as how large economic factors play a role in the system.</w:t>
       </w:r>
     </w:p>
     <w:p/>
@@ -87,15 +81,98 @@
         <w:pStyle w:val="Heading2"/>
       </w:pPr>
       <w:r>
-        <w:t>Residential energy systems</w:t>
-      </w:r>
-    </w:p>
+        <w:t>The electricity environment in South Africa</w:t>
+      </w:r>
+    </w:p>
+    <w:p/>
+    <w:p>
+      <w:r>
+        <w:t>The total energy demand for the residential sector makes out 20% of the national demand in South Africa.</w:t>
+      </w:r>
+      <w:bookmarkStart w:id="0" w:name="_GoBack"/>
+      <w:bookmarkEnd w:id="0"/>
+    </w:p>
+    <w:p/>
+    <w:p>
+      <w:r>
+        <w:rPr>
+          <w:noProof/>
+        </w:rPr>
+        <w:drawing>
+          <wp:inline distT="0" distB="0" distL="0" distR="0" wp14:anchorId="7AC4FBF1" wp14:editId="2ADF3378">
+            <wp:extent cx="3086100" cy="1845711"/>
+            <wp:effectExtent l="0" t="0" r="0" b="8890"/>
+            <wp:docPr id="1" name="Picture 1"/>
+            <wp:cNvGraphicFramePr>
+              <a:graphicFrameLocks xmlns:a="http://schemas.openxmlformats.org/drawingml/2006/main" noChangeAspect="1"/>
+            </wp:cNvGraphicFramePr>
+            <a:graphic xmlns:a="http://schemas.openxmlformats.org/drawingml/2006/main">
+              <a:graphicData uri="http://schemas.openxmlformats.org/drawingml/2006/picture">
+                <pic:pic xmlns:pic="http://schemas.openxmlformats.org/drawingml/2006/picture">
+                  <pic:nvPicPr>
+                    <pic:cNvPr id="0" name="Survey of energy related behaviour.png"/>
+                    <pic:cNvPicPr/>
+                  </pic:nvPicPr>
+                  <pic:blipFill>
+                    <a:blip r:embed="rId6">
+                      <a:extLst>
+                        <a:ext uri="{28A0092B-C50C-407E-A947-70E740481C1C}">
+                          <a14:useLocalDpi xmlns:a14="http://schemas.microsoft.com/office/drawing/2010/main" val="0"/>
+                        </a:ext>
+                      </a:extLst>
+                    </a:blip>
+                    <a:stretch>
+                      <a:fillRect/>
+                    </a:stretch>
+                  </pic:blipFill>
+                  <pic:spPr>
+                    <a:xfrm>
+                      <a:off x="0" y="0"/>
+                      <a:ext cx="3086664" cy="1846049"/>
+                    </a:xfrm>
+                    <a:prstGeom prst="rect">
+                      <a:avLst/>
+                    </a:prstGeom>
+                  </pic:spPr>
+                </pic:pic>
+              </a:graphicData>
+            </a:graphic>
+          </wp:inline>
+        </w:drawing>
+      </w:r>
+    </w:p>
+    <w:p/>
     <w:p>
       <w:pPr>
         <w:pStyle w:val="Heading3"/>
         <w:ind w:firstLine="720"/>
       </w:pPr>
       <w:r>
+        <w:lastRenderedPageBreak/>
+        <w:t>DSM</w:t>
+      </w:r>
+    </w:p>
+    <w:p>
+      <w:r>
+        <w:br/>
+        <w:t>Residential 17%</w:t>
+      </w:r>
+    </w:p>
+    <w:p/>
+    <w:p>
+      <w:pPr>
+        <w:pStyle w:val="Heading2"/>
+      </w:pPr>
+      <w:r>
+        <w:t>Residential energy systems</w:t>
+      </w:r>
+    </w:p>
+    <w:p>
+      <w:pPr>
+        <w:pStyle w:val="Heading3"/>
+        <w:ind w:firstLine="720"/>
+      </w:pPr>
+      <w:r>
         <w:t>Introduction</w:t>
       </w:r>
     </w:p>
@@ -103,28 +180,19 @@
       <w:r>
         <w:t xml:space="preserve">To identify where optimization can be applied in the residential electrical system, we familiarize ourselves with the setup that we can expect to practically be working with. </w:t>
       </w:r>
-    </w:p>
-    <w:p/>
-    <w:p>
-      <w:r>
-        <w:t xml:space="preserve">The thesis objective states that the optimization should consider renewable </w:t>
-      </w:r>
-      <w:proofErr w:type="spellStart"/>
-      <w:r>
-        <w:t>infeed</w:t>
-      </w:r>
-      <w:proofErr w:type="spellEnd"/>
-      <w:r>
-        <w:t>, which gives some indication as to what lower limit we can consider for the system, i.e. we can assume that our system will not be implemented in a low-income system with only basic loads such as lighting.</w:t>
-      </w:r>
-    </w:p>
+      <w:r>
+        <w:t>We will consider the typical system into which this project can be integrated and how the system will look if renewable energies are implemented.</w:t>
+      </w:r>
+    </w:p>
+    <w:p/>
+    <w:p/>
     <w:p>
       <w:pPr>
         <w:pStyle w:val="Heading3"/>
       </w:pPr>
       <w:r>
         <w:tab/>
-        <w:t>Typical Household Wiring</w:t>
+        <w:t>Typical Household Electrification setup</w:t>
       </w:r>
     </w:p>
     <w:p>
@@ -135,25 +203,10 @@
     <w:p/>
     <w:p>
       <w:r>
-        <w:t xml:space="preserve">As can be deducted from the objective of the Thesis, the residential system should carry PV panels for renewable energy </w:t>
-      </w:r>
-      <w:proofErr w:type="spellStart"/>
-      <w:r>
-        <w:t>infeed</w:t>
-      </w:r>
-      <w:proofErr w:type="spellEnd"/>
-      <w:r>
-        <w:t xml:space="preserve">. We should provide for the </w:t>
-      </w:r>
-      <w:r>
-        <w:lastRenderedPageBreak/>
-        <w:t>possibility of energy storage (batteries is implied, but energy storage can also refer to storing of energy in hot water).</w:t>
-      </w:r>
-    </w:p>
-    <w:p>
-      <w:bookmarkStart w:id="0" w:name="_GoBack"/>
-      <w:bookmarkEnd w:id="0"/>
-    </w:p>
+        <w:t>As can be deducted from the objective of the Thesis, the residential system should carry PV panels for renewable energy in-feed. We should provide for the possibility of energy storage (batteries is implied, but energy storage can also refer to storing of energy in hot water).</w:t>
+      </w:r>
+    </w:p>
+    <w:p/>
     <w:p>
       <w:r>
         <w:t>The optimization is to be done on appliances such as the swimming pool pump and the geyser.</w:t>
@@ -162,19 +215,9 @@
     <w:p/>
     <w:p>
       <w:r>
-        <w:t xml:space="preserve">Therefore, we establish the following baseline of the residential system: A system that contains uncontrollable and uncontrollable loads, with a renewable energy </w:t>
-      </w:r>
-      <w:proofErr w:type="spellStart"/>
-      <w:r>
-        <w:t>infeed</w:t>
-      </w:r>
-      <w:proofErr w:type="spellEnd"/>
-      <w:r>
-        <w:t xml:space="preserve"> used in conjunction with battery storage The system will be grid connected to allow for feeding surplus energy from the renewable source into the grid.</w:t>
-      </w:r>
-    </w:p>
-    <w:p/>
-    <w:p/>
+        <w:t>Therefore, we establish the following baseline of the residential system: A system that contains uncontrollable and uncontrollable loads, with a renewable energy in-feed used in conjunction with battery storage. The system will be grid connected to allow for feeding surplus energy from the renewable source into the grid.</w:t>
+      </w:r>
+    </w:p>
     <w:p/>
     <w:p>
       <w:pPr>
@@ -186,12 +229,12 @@
       </w:r>
     </w:p>
     <w:p/>
-    <w:p/>
     <w:p>
       <w:r>
         <w:t xml:space="preserve">The topic of this thesis is defined in terms of the electricity system of a residential setup; this requires that we define what residential setup we will work with. </w:t>
       </w:r>
     </w:p>
+    <w:p/>
     <w:p/>
     <w:p>
       <w:r>
@@ -371,7 +414,6 @@
     <w:p/>
     <w:p>
       <w:r>
-        <w:lastRenderedPageBreak/>
         <w:t xml:space="preserve">The TOU, and the setup whereby we assume that no money is received for delivering to the grid but money </w:t>
       </w:r>
       <w:proofErr w:type="gramStart"/>
@@ -408,6 +450,14 @@
         <w:t>Introduction</w:t>
       </w:r>
     </w:p>
+    <w:p/>
+    <w:p/>
+    <w:p>
+      <w:r>
+        <w:t>For the purpose of optimization, we require a model to predict a half-hour-averaged profile for the amount of energy we can expect from the PV panel.</w:t>
+      </w:r>
+    </w:p>
+    <w:p/>
     <w:p>
       <w:r>
         <w:t>Designing a solar system for a residential customer is a challenge on it’s own and the myriad of considerations is beyond the scope of this document. We do however discuss the typical process and highlight important considerations that are relevant to the optimization within this document.</w:t>
@@ -488,6 +538,7 @@
     <w:p/>
     <w:p>
       <w:r>
+        <w:lastRenderedPageBreak/>
         <w:t>The economics regarding the battery were not considered in the design of this thesis, but from research it is clear that battery cost is too high to be justified by the efficiency increase that it brings to the system. The main reason that batteries are introduced to the system is for the ability to provide backup power in case of power outages.</w:t>
       </w:r>
     </w:p>
@@ -541,7 +592,6 @@
     <w:p/>
     <w:p>
       <w:r>
-        <w:lastRenderedPageBreak/>
         <w:t>After other research has been studies, an appropriate model will be chosen for our optimization, as well as the constraints that we will apply to the scheduling setup.</w:t>
       </w:r>
     </w:p>
@@ -694,7 +744,6 @@
     </w:p>
     <w:p>
       <w:r>
-        <w:lastRenderedPageBreak/>
         <w:t>Furthermore, we will assume the aim of the optimization is minimizations of cost to the owner.</w:t>
       </w:r>
     </w:p>
@@ -1354,6 +1403,33 @@
       <w:color w:val="4F81BD" w:themeColor="accent1"/>
     </w:rPr>
   </w:style>
+  <w:style w:type="paragraph" w:styleId="BalloonText">
+    <w:name w:val="Balloon Text"/>
+    <w:basedOn w:val="Normal"/>
+    <w:link w:val="BalloonTextChar"/>
+    <w:uiPriority w:val="99"/>
+    <w:semiHidden/>
+    <w:unhideWhenUsed/>
+    <w:rsid w:val="00F34CE7"/>
+    <w:rPr>
+      <w:rFonts w:ascii="Lucida Grande" w:hAnsi="Lucida Grande" w:cs="Lucida Grande"/>
+      <w:sz w:val="18"/>
+      <w:szCs w:val="18"/>
+    </w:rPr>
+  </w:style>
+  <w:style w:type="character" w:customStyle="1" w:styleId="BalloonTextChar">
+    <w:name w:val="Balloon Text Char"/>
+    <w:basedOn w:val="DefaultParagraphFont"/>
+    <w:link w:val="BalloonText"/>
+    <w:uiPriority w:val="99"/>
+    <w:semiHidden/>
+    <w:rsid w:val="00F34CE7"/>
+    <w:rPr>
+      <w:rFonts w:ascii="Lucida Grande" w:hAnsi="Lucida Grande" w:cs="Lucida Grande"/>
+      <w:sz w:val="18"/>
+      <w:szCs w:val="18"/>
+    </w:rPr>
+  </w:style>
 </w:styles>
 </file>
 
@@ -1661,6 +1737,33 @@
       <w:b/>
       <w:bCs/>
       <w:color w:val="4F81BD" w:themeColor="accent1"/>
+    </w:rPr>
+  </w:style>
+  <w:style w:type="paragraph" w:styleId="BalloonText">
+    <w:name w:val="Balloon Text"/>
+    <w:basedOn w:val="Normal"/>
+    <w:link w:val="BalloonTextChar"/>
+    <w:uiPriority w:val="99"/>
+    <w:semiHidden/>
+    <w:unhideWhenUsed/>
+    <w:rsid w:val="00F34CE7"/>
+    <w:rPr>
+      <w:rFonts w:ascii="Lucida Grande" w:hAnsi="Lucida Grande" w:cs="Lucida Grande"/>
+      <w:sz w:val="18"/>
+      <w:szCs w:val="18"/>
+    </w:rPr>
+  </w:style>
+  <w:style w:type="character" w:customStyle="1" w:styleId="BalloonTextChar">
+    <w:name w:val="Balloon Text Char"/>
+    <w:basedOn w:val="DefaultParagraphFont"/>
+    <w:link w:val="BalloonText"/>
+    <w:uiPriority w:val="99"/>
+    <w:semiHidden/>
+    <w:rsid w:val="00F34CE7"/>
+    <w:rPr>
+      <w:rFonts w:ascii="Lucida Grande" w:hAnsi="Lucida Grande" w:cs="Lucida Grande"/>
+      <w:sz w:val="18"/>
+      <w:szCs w:val="18"/>
     </w:rPr>
   </w:style>
 </w:styles>

</xml_diff>

<commit_message>
Mac_OSX commit after database operations
</commit_message>
<xml_diff>
--- a/Verslag/Literature study.docx
+++ b/Verslag/Literature study.docx
@@ -87,19 +87,50 @@
     <w:p/>
     <w:p>
       <w:r>
-        <w:t>The total energy demand for the residential sector makes out 20% of the national demand in South Africa.</w:t>
-      </w:r>
-      <w:bookmarkStart w:id="0" w:name="_GoBack"/>
-      <w:bookmarkEnd w:id="0"/>
-    </w:p>
-    <w:p/>
-    <w:p>
+        <w:t xml:space="preserve">The total energy demand for the residential sector makes out 20% of the </w:t>
+      </w:r>
+      <w:r>
+        <w:t>national demand in South Africa [1. A survey of energy related behavior and perceptions in South Africa].</w:t>
+      </w:r>
+      <w:r>
+        <w:t xml:space="preserve"> From [2.Electricity supply statistics 2006, p14] we derive the same statistics, and is additionally provided with the fact that Eskom </w:t>
+      </w:r>
+      <w:proofErr w:type="spellStart"/>
+      <w:r>
+        <w:t>deliveres</w:t>
+      </w:r>
+      <w:proofErr w:type="spellEnd"/>
+      <w:r>
+        <w:t xml:space="preserve"> in total 193 </w:t>
+      </w:r>
+      <w:proofErr w:type="spellStart"/>
+      <w:r>
+        <w:t>TWh</w:t>
+      </w:r>
+      <w:proofErr w:type="spellEnd"/>
+      <w:r>
+        <w:t xml:space="preserve"> for the year 2006 – which makes the residential a total of 38.6 </w:t>
+      </w:r>
+      <w:proofErr w:type="spellStart"/>
+      <w:r>
+        <w:t>TWh</w:t>
+      </w:r>
+      <w:proofErr w:type="spellEnd"/>
+      <w:r>
+        <w:t>.</w:t>
+      </w:r>
       <w:r>
         <w:rPr>
           <w:noProof/>
         </w:rPr>
+        <w:t xml:space="preserve"> </w:t>
+      </w:r>
+    </w:p>
+    <w:p>
+      <w:r>
+        <w:lastRenderedPageBreak/>
         <w:drawing>
-          <wp:inline distT="0" distB="0" distL="0" distR="0" wp14:anchorId="7AC4FBF1" wp14:editId="2ADF3378">
+          <wp:inline distT="0" distB="0" distL="0" distR="0" wp14:anchorId="307501D3" wp14:editId="13D3C276">
             <wp:extent cx="3086100" cy="1845711"/>
             <wp:effectExtent l="0" t="0" r="0" b="8890"/>
             <wp:docPr id="1" name="Picture 1"/>
@@ -114,7 +145,7 @@
                     <pic:cNvPicPr/>
                   </pic:nvPicPr>
                   <pic:blipFill>
-                    <a:blip r:embed="rId6">
+                    <a:blip r:embed="rId7">
                       <a:extLst>
                         <a:ext uri="{28A0092B-C50C-407E-A947-70E740481C1C}">
                           <a14:useLocalDpi xmlns:a14="http://schemas.microsoft.com/office/drawing/2010/main" val="0"/>
@@ -143,19 +174,125 @@
     </w:p>
     <w:p/>
     <w:p>
+      <w:proofErr w:type="spellStart"/>
+      <w:r>
+        <w:t>Eskoms</w:t>
+      </w:r>
+      <w:proofErr w:type="spellEnd"/>
+      <w:r>
+        <w:t xml:space="preserve"> averaged demand profile [2. Electricity supply statistics 2006, p16]</w:t>
+      </w:r>
+      <w:r>
+        <w:t xml:space="preserve"> is shown in figure 5.</w:t>
+      </w:r>
+    </w:p>
+    <w:p/>
+    <w:p>
+      <w:r>
+        <w:rPr>
+          <w:noProof/>
+        </w:rPr>
+        <w:drawing>
+          <wp:inline distT="0" distB="0" distL="0" distR="0" wp14:anchorId="3AA31F8C" wp14:editId="2F2FA32C">
+            <wp:extent cx="5270500" cy="3088640"/>
+            <wp:effectExtent l="0" t="0" r="12700" b="10160"/>
+            <wp:docPr id="2" name="Picture 2"/>
+            <wp:cNvGraphicFramePr>
+              <a:graphicFrameLocks xmlns:a="http://schemas.openxmlformats.org/drawingml/2006/main" noChangeAspect="1"/>
+            </wp:cNvGraphicFramePr>
+            <a:graphic xmlns:a="http://schemas.openxmlformats.org/drawingml/2006/main">
+              <a:graphicData uri="http://schemas.openxmlformats.org/drawingml/2006/picture">
+                <pic:pic xmlns:pic="http://schemas.openxmlformats.org/drawingml/2006/picture">
+                  <pic:nvPicPr>
+                    <pic:cNvPr id="0" name="2 p18.png"/>
+                    <pic:cNvPicPr/>
+                  </pic:nvPicPr>
+                  <pic:blipFill>
+                    <a:blip r:embed="rId8">
+                      <a:extLst>
+                        <a:ext uri="{28A0092B-C50C-407E-A947-70E740481C1C}">
+                          <a14:useLocalDpi xmlns:a14="http://schemas.microsoft.com/office/drawing/2010/main" val="0"/>
+                        </a:ext>
+                      </a:extLst>
+                    </a:blip>
+                    <a:stretch>
+                      <a:fillRect/>
+                    </a:stretch>
+                  </pic:blipFill>
+                  <pic:spPr>
+                    <a:xfrm>
+                      <a:off x="0" y="0"/>
+                      <a:ext cx="5270500" cy="3088640"/>
+                    </a:xfrm>
+                    <a:prstGeom prst="rect">
+                      <a:avLst/>
+                    </a:prstGeom>
+                  </pic:spPr>
+                </pic:pic>
+              </a:graphicData>
+            </a:graphic>
+          </wp:inline>
+        </w:drawing>
+      </w:r>
+    </w:p>
+    <w:p/>
+    <w:p>
+      <w:r>
+        <w:t>A clear peak in demand can be seen in the morning hours from 7AM to 9AM, as well as again in the afternoon from 5PM to 9PM.</w:t>
+      </w:r>
+    </w:p>
+    <w:p>
+      <w:r>
+        <w:br/>
+        <w:t xml:space="preserve">Eskom has made a clear statement to residential users </w:t>
+      </w:r>
+      <w:r>
+        <w:t xml:space="preserve">[4.  Eskomidm.co.za/residential] </w:t>
+      </w:r>
+      <w:r>
+        <w:t>to decrease consumption by turning off their electric geysers and swimming pool pumps during the afternoon peak</w:t>
+      </w:r>
+      <w:r>
+        <w:t xml:space="preserve">, for a potential load decrease of </w:t>
+      </w:r>
+      <w:proofErr w:type="spellStart"/>
+      <w:r>
+        <w:rPr>
+          <w:i/>
+        </w:rPr>
+        <w:t>onderskeidelik</w:t>
+      </w:r>
+      <w:proofErr w:type="spellEnd"/>
+      <w:r>
+        <w:rPr>
+          <w:i/>
+        </w:rPr>
+        <w:t xml:space="preserve"> </w:t>
+      </w:r>
+      <w:r>
+        <w:t>2940 MW and 60 MW.</w:t>
+      </w:r>
+    </w:p>
+    <w:p/>
+    <w:p>
       <w:pPr>
         <w:pStyle w:val="Heading3"/>
         <w:ind w:firstLine="720"/>
       </w:pPr>
       <w:r>
-        <w:lastRenderedPageBreak/>
         <w:t>DSM</w:t>
       </w:r>
     </w:p>
-    <w:p>
-      <w:r>
-        <w:br/>
-        <w:t>Residential 17%</w:t>
+    <w:p/>
+    <w:p>
+      <w:r>
+        <w:t>To meet increased demand for electricity, electric utilities simply increased demand. For various reasons as stated in [3. The concept of demand side management for electric utilities] utilities had to look for other methods to meet demand. By implementation of a variety of strategies, utilities could influence the demand of the client and could thereby increase system efficiency and decrease the load on the system. This strategy was dubbed Demand side management (DSM).</w:t>
+      </w:r>
+    </w:p>
+    <w:p/>
+    <w:p>
+      <w:r>
+        <w:t>To achieve demand side management, Eskom started Integrated Demand Management. This section of Eskom deploy the DSM strategies through, amongst others, promotion and installation of solar geysers.</w:t>
       </w:r>
     </w:p>
     <w:p/>
@@ -185,14 +322,13 @@
       </w:r>
     </w:p>
     <w:p/>
-    <w:p/>
     <w:p>
       <w:pPr>
         <w:pStyle w:val="Heading3"/>
       </w:pPr>
       <w:r>
         <w:tab/>
-        <w:t>Typical Household Electrification setup</w:t>
+        <w:t>Defining the residential setup</w:t>
       </w:r>
     </w:p>
     <w:p>
@@ -203,7 +339,13 @@
     <w:p/>
     <w:p>
       <w:r>
-        <w:t>As can be deducted from the objective of the Thesis, the residential system should carry PV panels for renewable energy in-feed. We should provide for the possibility of energy storage (batteries is implied, but energy storage can also refer to storing of energy in hot water).</w:t>
+        <w:t>As can be dedu</w:t>
+      </w:r>
+      <w:r>
+        <w:t>cted from the objective of the t</w:t>
+      </w:r>
+      <w:r>
+        <w:t>hesis, the residential system should carry PV panels for renewable energy in-feed. We should provide for the possibility of energy storage (batteries is implied, but energy storage can also refer to storing of energy in hot water).</w:t>
       </w:r>
     </w:p>
     <w:p/>
@@ -228,84 +370,12 @@
         <w:t>Renewable household setup</w:t>
       </w:r>
     </w:p>
-    <w:p/>
-    <w:p>
-      <w:r>
-        <w:t xml:space="preserve">The topic of this thesis is defined in terms of the electricity system of a residential setup; this requires that we define what residential setup we will work with. </w:t>
-      </w:r>
-    </w:p>
-    <w:p/>
-    <w:p/>
-    <w:p>
-      <w:r>
-        <w:t xml:space="preserve">To get an idea of how big the effect of our project is, define </w:t>
-      </w:r>
-    </w:p>
-    <w:p>
-      <w:pPr>
-        <w:pStyle w:val="ListParagraph"/>
-        <w:numPr>
-          <w:ilvl w:val="0"/>
-          <w:numId w:val="1"/>
-        </w:numPr>
-      </w:pPr>
-      <w:r>
-        <w:t>How big the residential part is</w:t>
-      </w:r>
-    </w:p>
-    <w:p>
-      <w:pPr>
-        <w:pStyle w:val="ListParagraph"/>
-        <w:numPr>
-          <w:ilvl w:val="0"/>
-          <w:numId w:val="1"/>
-        </w:numPr>
-      </w:pPr>
-      <w:r>
-        <w:t>How the residential is divided</w:t>
-      </w:r>
-    </w:p>
-    <w:p>
-      <w:pPr>
-        <w:pStyle w:val="ListParagraph"/>
-        <w:numPr>
-          <w:ilvl w:val="0"/>
-          <w:numId w:val="1"/>
-        </w:numPr>
-      </w:pPr>
-      <w:r>
-        <w:t>How the typical house that we design for energy usage is defined</w:t>
-      </w:r>
-    </w:p>
-    <w:p/>
     <w:p>
       <w:pPr>
         <w:tabs>
           <w:tab w:val="left" w:pos="7187"/>
         </w:tabs>
       </w:pPr>
-      <w:r>
-        <w:t xml:space="preserve">On the second demand </w:t>
-      </w:r>
-      <w:proofErr w:type="spellStart"/>
-      <w:r>
-        <w:t>vs</w:t>
-      </w:r>
-      <w:proofErr w:type="spellEnd"/>
-      <w:r>
-        <w:t xml:space="preserve"> average over </w:t>
-      </w:r>
-      <w:proofErr w:type="gramStart"/>
-      <w:r>
-        <w:t>half hour</w:t>
-      </w:r>
-      <w:proofErr w:type="gramEnd"/>
-      <w:r>
-        <w:t xml:space="preserve"> demand profile.</w:t>
-      </w:r>
-      <w:r>
-        <w:tab/>
-      </w:r>
     </w:p>
     <w:p>
       <w:pPr>
@@ -313,6 +383,31 @@
           <w:tab w:val="left" w:pos="7187"/>
         </w:tabs>
       </w:pPr>
+      <w:r>
+        <w:t xml:space="preserve">Residential electrical systems with renewable in energy in-feed and optimization exist and have successfully been </w:t>
+      </w:r>
+      <w:proofErr w:type="spellStart"/>
+      <w:r>
+        <w:t>implented</w:t>
+      </w:r>
+      <w:proofErr w:type="spellEnd"/>
+      <w:r>
+        <w:t>. Figure x shows such a system from SMA</w:t>
+      </w:r>
+      <w:r>
+        <w:t xml:space="preserve"> [3. </w:t>
+      </w:r>
+      <w:proofErr w:type="spellStart"/>
+      <w:r>
+        <w:t>SMART_HOME_FromSMA</w:t>
+      </w:r>
+      <w:proofErr w:type="spellEnd"/>
+      <w:r>
+        <w:t>]</w:t>
+      </w:r>
+      <w:r>
+        <w:t xml:space="preserve">. </w:t>
+      </w:r>
     </w:p>
     <w:p>
       <w:pPr>
@@ -320,25 +415,6 @@
           <w:tab w:val="left" w:pos="7187"/>
         </w:tabs>
       </w:pPr>
-      <w:r>
-        <w:t>&lt;</w:t>
-      </w:r>
-      <w:proofErr w:type="spellStart"/>
-      <w:r>
-        <w:t>Boek</w:t>
-      </w:r>
-      <w:proofErr w:type="spellEnd"/>
-      <w:r>
-        <w:t xml:space="preserve"> 1 </w:t>
-      </w:r>
-      <w:proofErr w:type="spellStart"/>
-      <w:r>
-        <w:t>geel</w:t>
-      </w:r>
-      <w:proofErr w:type="spellEnd"/>
-      <w:r>
-        <w:t xml:space="preserve"> flag&gt;</w:t>
-      </w:r>
     </w:p>
     <w:p>
       <w:pPr>
@@ -346,6 +422,52 @@
           <w:tab w:val="left" w:pos="7187"/>
         </w:tabs>
       </w:pPr>
+      <w:r>
+        <w:rPr>
+          <w:noProof/>
+        </w:rPr>
+        <w:drawing>
+          <wp:inline distT="0" distB="0" distL="0" distR="0" wp14:anchorId="1599B6B9" wp14:editId="570422C5">
+            <wp:extent cx="4246843" cy="3543300"/>
+            <wp:effectExtent l="0" t="0" r="0" b="0"/>
+            <wp:docPr id="3" name="Picture 3"/>
+            <wp:cNvGraphicFramePr>
+              <a:graphicFrameLocks xmlns:a="http://schemas.openxmlformats.org/drawingml/2006/main" noChangeAspect="1"/>
+            </wp:cNvGraphicFramePr>
+            <a:graphic xmlns:a="http://schemas.openxmlformats.org/drawingml/2006/main">
+              <a:graphicData uri="http://schemas.openxmlformats.org/drawingml/2006/picture">
+                <pic:pic xmlns:pic="http://schemas.openxmlformats.org/drawingml/2006/picture">
+                  <pic:nvPicPr>
+                    <pic:cNvPr id="0" name="3 p10.png"/>
+                    <pic:cNvPicPr/>
+                  </pic:nvPicPr>
+                  <pic:blipFill>
+                    <a:blip r:embed="rId9">
+                      <a:extLst>
+                        <a:ext uri="{28A0092B-C50C-407E-A947-70E740481C1C}">
+                          <a14:useLocalDpi xmlns:a14="http://schemas.microsoft.com/office/drawing/2010/main" val="0"/>
+                        </a:ext>
+                      </a:extLst>
+                    </a:blip>
+                    <a:stretch>
+                      <a:fillRect/>
+                    </a:stretch>
+                  </pic:blipFill>
+                  <pic:spPr>
+                    <a:xfrm>
+                      <a:off x="0" y="0"/>
+                      <a:ext cx="4246843" cy="3543300"/>
+                    </a:xfrm>
+                    <a:prstGeom prst="rect">
+                      <a:avLst/>
+                    </a:prstGeom>
+                  </pic:spPr>
+                </pic:pic>
+              </a:graphicData>
+            </a:graphic>
+          </wp:inline>
+        </w:drawing>
+      </w:r>
     </w:p>
     <w:p>
       <w:pPr>
@@ -353,24 +475,463 @@
           <w:tab w:val="left" w:pos="7187"/>
         </w:tabs>
       </w:pPr>
-      <w:r>
-        <w:t xml:space="preserve">Generating household profile data – </w:t>
-      </w:r>
+    </w:p>
+    <w:p>
+      <w:pPr>
+        <w:tabs>
+          <w:tab w:val="left" w:pos="7187"/>
+        </w:tabs>
+      </w:pPr>
+      <w:r>
+        <w:t>From this we can identify several important components from the system:</w:t>
+      </w:r>
+    </w:p>
+    <w:p>
+      <w:pPr>
+        <w:tabs>
+          <w:tab w:val="left" w:pos="7187"/>
+        </w:tabs>
+      </w:pPr>
+      <w:r>
+        <w:t xml:space="preserve">PV panels are connected to the load through an inverter, which converts the DC input into standard AC. </w:t>
+      </w:r>
+    </w:p>
+    <w:p>
+      <w:pPr>
+        <w:tabs>
+          <w:tab w:val="left" w:pos="7187"/>
+        </w:tabs>
+      </w:pPr>
+      <w:r>
+        <w:t>A battery charge controller is connected between the AC system and the batteries.</w:t>
+      </w:r>
+    </w:p>
+    <w:p>
+      <w:pPr>
+        <w:tabs>
+          <w:tab w:val="left" w:pos="7187"/>
+        </w:tabs>
+      </w:pPr>
+      <w:r>
+        <w:t>To log energy usage, the system controller can make use of wireless energy meters.</w:t>
+      </w:r>
+    </w:p>
+    <w:p>
+      <w:pPr>
+        <w:tabs>
+          <w:tab w:val="left" w:pos="7187"/>
+        </w:tabs>
+      </w:pPr>
+    </w:p>
+    <w:p>
+      <w:pPr>
+        <w:tabs>
+          <w:tab w:val="left" w:pos="7187"/>
+        </w:tabs>
+      </w:pPr>
+    </w:p>
+    <w:p>
+      <w:pPr>
+        <w:pStyle w:val="Heading3"/>
+      </w:pPr>
+      <w:r>
+        <w:tab/>
+        <w:t>Generating household profile data</w:t>
+      </w:r>
+    </w:p>
+    <w:p/>
+    <w:p>
+      <w:r>
+        <w:t xml:space="preserve">As will be seen from the discussion on scheduling, optimization requires that we provide energy profiles for a collection of appliances. </w:t>
+      </w:r>
+    </w:p>
+    <w:p/>
+    <w:p>
+      <w:r>
+        <w:t xml:space="preserve">To explore the study of load profile generation for residences, we </w:t>
+      </w:r>
+      <w:r>
+        <w:t xml:space="preserve">first </w:t>
+      </w:r>
+      <w:r>
+        <w:t>refer to [4</w:t>
+      </w:r>
+      <w:r>
+        <w:t>. Generating energy load profile</w:t>
+      </w:r>
+      <w:r>
+        <w:t>]</w:t>
+      </w:r>
+      <w:r>
+        <w:t xml:space="preserve">. This paper presents a bottom-up method where a profile for each load, according to a set of parameters defined in the paper. The profiles are then added to create a representative profile. </w:t>
+      </w:r>
+    </w:p>
+    <w:p/>
+    <w:p>
+      <w:r>
+        <w:t>Each profile is constructed by use of the following equation:</w:t>
+      </w:r>
+    </w:p>
+    <w:p>
+      <w:r>
+        <w:rPr>
+          <w:noProof/>
+        </w:rPr>
+        <w:drawing>
+          <wp:inline distT="0" distB="0" distL="0" distR="0" wp14:anchorId="6608C738" wp14:editId="208DAEEC">
+            <wp:extent cx="4114800" cy="551780"/>
+            <wp:effectExtent l="0" t="0" r="0" b="7620"/>
+            <wp:docPr id="4" name="Picture 4"/>
+            <wp:cNvGraphicFramePr>
+              <a:graphicFrameLocks xmlns:a="http://schemas.openxmlformats.org/drawingml/2006/main" noChangeAspect="1"/>
+            </wp:cNvGraphicFramePr>
+            <a:graphic xmlns:a="http://schemas.openxmlformats.org/drawingml/2006/main">
+              <a:graphicData uri="http://schemas.openxmlformats.org/drawingml/2006/picture">
+                <pic:pic xmlns:pic="http://schemas.openxmlformats.org/drawingml/2006/picture">
+                  <pic:nvPicPr>
+                    <pic:cNvPr id="0" name="4 p7.png"/>
+                    <pic:cNvPicPr/>
+                  </pic:nvPicPr>
+                  <pic:blipFill>
+                    <a:blip r:embed="rId10">
+                      <a:extLst>
+                        <a:ext uri="{28A0092B-C50C-407E-A947-70E740481C1C}">
+                          <a14:useLocalDpi xmlns:a14="http://schemas.microsoft.com/office/drawing/2010/main" val="0"/>
+                        </a:ext>
+                      </a:extLst>
+                    </a:blip>
+                    <a:stretch>
+                      <a:fillRect/>
+                    </a:stretch>
+                  </pic:blipFill>
+                  <pic:spPr>
+                    <a:xfrm>
+                      <a:off x="0" y="0"/>
+                      <a:ext cx="4114800" cy="551780"/>
+                    </a:xfrm>
+                    <a:prstGeom prst="rect">
+                      <a:avLst/>
+                    </a:prstGeom>
+                  </pic:spPr>
+                </pic:pic>
+              </a:graphicData>
+            </a:graphic>
+          </wp:inline>
+        </w:drawing>
+      </w:r>
+      <w:r>
+        <w:t xml:space="preserve"> </w:t>
+      </w:r>
+    </w:p>
+    <w:p/>
+    <w:p>
+      <w:proofErr w:type="gramStart"/>
+      <w:r>
+        <w:t>where</w:t>
+      </w:r>
+      <w:proofErr w:type="gramEnd"/>
+      <w:r>
+        <w:t xml:space="preserve"> the factors are </w:t>
+      </w:r>
+    </w:p>
+    <w:p>
       <w:proofErr w:type="spellStart"/>
       <w:r>
-        <w:t>noem</w:t>
+        <w:t>Pstart</w:t>
       </w:r>
       <w:proofErr w:type="spellEnd"/>
       <w:r>
-        <w:t xml:space="preserve"> net </w:t>
+        <w:t xml:space="preserve"> </w:t>
+      </w:r>
+      <w:proofErr w:type="gramStart"/>
+      <w:r>
+        <w:t>= ,</w:t>
+      </w:r>
+      <w:proofErr w:type="gramEnd"/>
+      <w:r>
+        <w:t xml:space="preserve"> </w:t>
       </w:r>
       <w:proofErr w:type="spellStart"/>
       <w:r>
-        <w:t>dat</w:t>
+        <w:t>Pseason</w:t>
       </w:r>
       <w:proofErr w:type="spellEnd"/>
       <w:r>
-        <w:t xml:space="preserve"> “although in itself, generating household profile data is an entire study, for our purposes of determining how effective optimization is </w:t>
+        <w:t xml:space="preserve">= , </w:t>
+      </w:r>
+      <w:proofErr w:type="spellStart"/>
+      <w:r>
+        <w:t>Phour</w:t>
+      </w:r>
+      <w:proofErr w:type="spellEnd"/>
+      <w:r>
+        <w:t xml:space="preserve">=, </w:t>
+      </w:r>
+      <w:proofErr w:type="spellStart"/>
+      <w:r>
+        <w:t>Pstep</w:t>
+      </w:r>
+      <w:proofErr w:type="spellEnd"/>
+      <w:r>
+        <w:t xml:space="preserve">=, </w:t>
+      </w:r>
+      <w:proofErr w:type="spellStart"/>
+      <w:r>
+        <w:t>Psocial</w:t>
+      </w:r>
+      <w:proofErr w:type="spellEnd"/>
+      <w:r>
+        <w:t xml:space="preserve"> = </w:t>
+      </w:r>
+    </w:p>
+    <w:p>
+      <w:r>
+        <w:t>With the parameters</w:t>
+      </w:r>
+    </w:p>
+    <w:p>
+      <w:r>
+        <w:t xml:space="preserve">A=, W=, </w:t>
+      </w:r>
+      <w:proofErr w:type="spellStart"/>
+      <w:r>
+        <w:t>deltcomp</w:t>
+      </w:r>
+      <w:proofErr w:type="spellEnd"/>
+      <w:r>
+        <w:t xml:space="preserve">=, </w:t>
+      </w:r>
+      <w:proofErr w:type="spellStart"/>
+      <w:r>
+        <w:t>sigflat</w:t>
+      </w:r>
+      <w:proofErr w:type="spellEnd"/>
+      <w:r>
+        <w:t>=, h, d.</w:t>
+      </w:r>
+    </w:p>
+    <w:p/>
+    <w:p>
+      <w:r>
+        <w:t>The author presents results that can be considered</w:t>
+      </w:r>
+      <w:r>
+        <w:t xml:space="preserve"> to deliver accurate results:</w:t>
+      </w:r>
+    </w:p>
+    <w:p/>
+    <w:p>
+      <w:r>
+        <w:rPr>
+          <w:noProof/>
+        </w:rPr>
+        <w:drawing>
+          <wp:inline distT="0" distB="0" distL="0" distR="0" wp14:anchorId="36B576AB" wp14:editId="332D787E">
+            <wp:extent cx="2742375" cy="2032000"/>
+            <wp:effectExtent l="0" t="0" r="1270" b="0"/>
+            <wp:docPr id="7" name="Picture 7"/>
+            <wp:cNvGraphicFramePr>
+              <a:graphicFrameLocks xmlns:a="http://schemas.openxmlformats.org/drawingml/2006/main" noChangeAspect="1"/>
+            </wp:cNvGraphicFramePr>
+            <a:graphic xmlns:a="http://schemas.openxmlformats.org/drawingml/2006/main">
+              <a:graphicData uri="http://schemas.openxmlformats.org/drawingml/2006/picture">
+                <pic:pic xmlns:pic="http://schemas.openxmlformats.org/drawingml/2006/picture">
+                  <pic:nvPicPr>
+                    <pic:cNvPr id="0" name="4 p10.png"/>
+                    <pic:cNvPicPr/>
+                  </pic:nvPicPr>
+                  <pic:blipFill>
+                    <a:blip r:embed="rId11">
+                      <a:extLst>
+                        <a:ext uri="{28A0092B-C50C-407E-A947-70E740481C1C}">
+                          <a14:useLocalDpi xmlns:a14="http://schemas.microsoft.com/office/drawing/2010/main" val="0"/>
+                        </a:ext>
+                      </a:extLst>
+                    </a:blip>
+                    <a:stretch>
+                      <a:fillRect/>
+                    </a:stretch>
+                  </pic:blipFill>
+                  <pic:spPr>
+                    <a:xfrm>
+                      <a:off x="0" y="0"/>
+                      <a:ext cx="2743776" cy="2033038"/>
+                    </a:xfrm>
+                    <a:prstGeom prst="rect">
+                      <a:avLst/>
+                    </a:prstGeom>
+                  </pic:spPr>
+                </pic:pic>
+              </a:graphicData>
+            </a:graphic>
+          </wp:inline>
+        </w:drawing>
+      </w:r>
+      <w:r>
+        <w:rPr>
+          <w:noProof/>
+        </w:rPr>
+        <w:drawing>
+          <wp:anchor distT="0" distB="0" distL="114300" distR="114300" simplePos="0" relativeHeight="251658240" behindDoc="0" locked="0" layoutInCell="1" allowOverlap="1" wp14:anchorId="18090574" wp14:editId="74193F50">
+            <wp:simplePos x="0" y="0"/>
+            <wp:positionH relativeFrom="column">
+              <wp:posOffset>0</wp:posOffset>
+            </wp:positionH>
+            <wp:positionV relativeFrom="paragraph">
+              <wp:posOffset>0</wp:posOffset>
+            </wp:positionV>
+            <wp:extent cx="2567305" cy="2032000"/>
+            <wp:effectExtent l="0" t="0" r="0" b="0"/>
+            <wp:wrapSquare wrapText="bothSides"/>
+            <wp:docPr id="6" name="Picture 6"/>
+            <wp:cNvGraphicFramePr>
+              <a:graphicFrameLocks xmlns:a="http://schemas.openxmlformats.org/drawingml/2006/main" noChangeAspect="1"/>
+            </wp:cNvGraphicFramePr>
+            <a:graphic xmlns:a="http://schemas.openxmlformats.org/drawingml/2006/main">
+              <a:graphicData uri="http://schemas.openxmlformats.org/drawingml/2006/picture">
+                <pic:pic xmlns:pic="http://schemas.openxmlformats.org/drawingml/2006/picture">
+                  <pic:nvPicPr>
+                    <pic:cNvPr id="0" name="4 p5.png"/>
+                    <pic:cNvPicPr/>
+                  </pic:nvPicPr>
+                  <pic:blipFill>
+                    <a:blip r:embed="rId12">
+                      <a:extLst>
+                        <a:ext uri="{28A0092B-C50C-407E-A947-70E740481C1C}">
+                          <a14:useLocalDpi xmlns:a14="http://schemas.microsoft.com/office/drawing/2010/main" val="0"/>
+                        </a:ext>
+                      </a:extLst>
+                    </a:blip>
+                    <a:stretch>
+                      <a:fillRect/>
+                    </a:stretch>
+                  </pic:blipFill>
+                  <pic:spPr>
+                    <a:xfrm>
+                      <a:off x="0" y="0"/>
+                      <a:ext cx="2567305" cy="2032000"/>
+                    </a:xfrm>
+                    <a:prstGeom prst="rect">
+                      <a:avLst/>
+                    </a:prstGeom>
+                  </pic:spPr>
+                </pic:pic>
+              </a:graphicData>
+            </a:graphic>
+            <wp14:sizeRelH relativeFrom="page">
+              <wp14:pctWidth>0</wp14:pctWidth>
+            </wp14:sizeRelH>
+            <wp14:sizeRelV relativeFrom="page">
+              <wp14:pctHeight>0</wp14:pctHeight>
+            </wp14:sizeRelV>
+          </wp:anchor>
+        </w:drawing>
+      </w:r>
+    </w:p>
+    <w:p>
+      <w:pPr>
+        <w:tabs>
+          <w:tab w:val="left" w:pos="7187"/>
+        </w:tabs>
+      </w:pPr>
+      <w:r>
+        <w:t xml:space="preserve">Figure: Real data </w:t>
+      </w:r>
+      <w:proofErr w:type="spellStart"/>
+      <w:r>
+        <w:t>vs</w:t>
+      </w:r>
+      <w:proofErr w:type="spellEnd"/>
+      <w:r>
+        <w:t xml:space="preserve"> simulated data</w:t>
+      </w:r>
+    </w:p>
+    <w:p>
+      <w:pPr>
+        <w:tabs>
+          <w:tab w:val="left" w:pos="7187"/>
+        </w:tabs>
+      </w:pPr>
+    </w:p>
+    <w:p>
+      <w:pPr>
+        <w:tabs>
+          <w:tab w:val="left" w:pos="7187"/>
+        </w:tabs>
+      </w:pPr>
+      <w:r>
+        <w:t>It should be noted that determining the factors in the equations require specific and elaborate research into various sources, as mentioned in [4].</w:t>
+      </w:r>
+    </w:p>
+    <w:p>
+      <w:pPr>
+        <w:tabs>
+          <w:tab w:val="left" w:pos="7187"/>
+        </w:tabs>
+      </w:pPr>
+    </w:p>
+    <w:p>
+      <w:pPr>
+        <w:tabs>
+          <w:tab w:val="left" w:pos="7187"/>
+        </w:tabs>
+      </w:pPr>
+      <w:bookmarkStart w:id="0" w:name="_GoBack"/>
+      <w:bookmarkEnd w:id="0"/>
+    </w:p>
+    <w:p>
+      <w:pPr>
+        <w:tabs>
+          <w:tab w:val="left" w:pos="7187"/>
+        </w:tabs>
+      </w:pPr>
+    </w:p>
+    <w:p>
+      <w:pPr>
+        <w:tabs>
+          <w:tab w:val="left" w:pos="7187"/>
+        </w:tabs>
+      </w:pPr>
+      <w:r>
+        <w:t>&lt;</w:t>
+      </w:r>
+      <w:proofErr w:type="spellStart"/>
+      <w:r>
+        <w:t>Boek</w:t>
+      </w:r>
+      <w:proofErr w:type="spellEnd"/>
+      <w:r>
+        <w:t xml:space="preserve"> 1 </w:t>
+      </w:r>
+      <w:proofErr w:type="spellStart"/>
+      <w:r>
+        <w:t>geel</w:t>
+      </w:r>
+      <w:proofErr w:type="spellEnd"/>
+      <w:r>
+        <w:t xml:space="preserve"> flag&gt;</w:t>
+      </w:r>
+    </w:p>
+    <w:p>
+      <w:pPr>
+        <w:tabs>
+          <w:tab w:val="left" w:pos="7187"/>
+        </w:tabs>
+      </w:pPr>
+    </w:p>
+    <w:p>
+      <w:pPr>
+        <w:tabs>
+          <w:tab w:val="left" w:pos="7187"/>
+        </w:tabs>
+      </w:pPr>
+      <w:proofErr w:type="gramStart"/>
+      <w:r>
+        <w:t>although</w:t>
+      </w:r>
+      <w:proofErr w:type="gramEnd"/>
+      <w:r>
+        <w:t xml:space="preserve"> in itself, generating household profile data is an entire study, for our purposes of determining how effective optimization is </w:t>
       </w:r>
       <w:proofErr w:type="spellStart"/>
       <w:r>
@@ -538,7 +1099,6 @@
     <w:p/>
     <w:p>
       <w:r>
-        <w:lastRenderedPageBreak/>
         <w:t>The economics regarding the battery were not considered in the design of this thesis, but from research it is clear that battery cost is too high to be justified by the efficiency increase that it brings to the system. The main reason that batteries are introduced to the system is for the ability to provide backup power in case of power outages.</w:t>
       </w:r>
     </w:p>
@@ -2087,4 +2647,16 @@
   </a:objectDefaults>
   <a:extraClrSchemeLst/>
 </a:theme>
+</file>
+
+<file path=customXml/item1.xml><?xml version="1.0" encoding="utf-8"?>
+<b:Sources xmlns:b="http://schemas.openxmlformats.org/officeDocument/2006/bibliography" xmlns="http://schemas.openxmlformats.org/officeDocument/2006/bibliography" SelectedStyle="/APA.XSL" StyleName="APA"/>
+</file>
+
+<file path=customXml/itemProps1.xml><?xml version="1.0" encoding="utf-8"?>
+<ds:datastoreItem xmlns:ds="http://schemas.openxmlformats.org/officeDocument/2006/customXml" ds:itemID="{C4DA940E-0140-8543-B706-DEE68144C0C6}">
+  <ds:schemaRefs>
+    <ds:schemaRef ds:uri="http://schemas.openxmlformats.org/officeDocument/2006/bibliography"/>
+  </ds:schemaRefs>
+</ds:datastoreItem>
 </file>
</xml_diff>